<commit_message>
Wop Hee! Work Tree!
</commit_message>
<xml_diff>
--- a/Plan 2.docx
+++ b/Plan 2.docx
@@ -93,7 +93,6 @@
         </w:rPr>
         <w:br/>
       </w:r>
-      <w:proofErr w:type="spellStart"/>
       <w:r>
         <w:rPr>
           <w:b/>
@@ -142,18 +141,7 @@
           <w:szCs w:val="36"/>
           <w:u w:val="single"/>
         </w:rPr>
-        <w:t>Лепёшкин</w:t>
-      </w:r>
-      <w:proofErr w:type="spellEnd"/>
-      <w:r>
-        <w:rPr>
-          <w:b/>
-          <w:bCs/>
-          <w:sz w:val="36"/>
-          <w:szCs w:val="36"/>
-          <w:u w:val="single"/>
-        </w:rPr>
-        <w:t xml:space="preserve"> Д. С.</w:t>
+        <w:t>Лепёшкин Д. С.</w:t>
       </w:r>
       <w:r>
         <w:rPr>
@@ -390,19 +378,7 @@
               <w:t>базы</w:t>
             </w:r>
             <w:r>
-              <w:t xml:space="preserve"> данных на </w:t>
-            </w:r>
-            <w:proofErr w:type="gramStart"/>
-            <w:r>
-              <w:t>другую</w:t>
-            </w:r>
-            <w:proofErr w:type="gramEnd"/>
-            <w:r>
-              <w:t xml:space="preserve"> с </w:t>
-            </w:r>
-            <w:proofErr w:type="spellStart"/>
-            <w:r>
-              <w:t>б</w:t>
+              <w:t xml:space="preserve"> данных на другую с б</w:t>
             </w:r>
             <w:r>
               <w:rPr>
@@ -411,11 +387,7 @@
               <w:t>ò</w:t>
             </w:r>
             <w:r>
-              <w:t>льшим</w:t>
-            </w:r>
-            <w:proofErr w:type="spellEnd"/>
-            <w:r>
-              <w:t xml:space="preserve"> функционалом, чем используемая, например </w:t>
+              <w:t xml:space="preserve">льшим функционалом, чем используемая, например </w:t>
             </w:r>
             <w:r>
               <w:rPr>
@@ -563,7 +535,16 @@
               <w:pStyle w:val="ac"/>
               <w:ind w:left="25" w:right="9"/>
               <w:jc w:val="both"/>
-            </w:pPr>
+              <w:rPr>
+                <w:lang w:val="en-US"/>
+              </w:rPr>
+            </w:pPr>
+            <w:r>
+              <w:rPr>
+                <w:lang w:val="en-US"/>
+              </w:rPr>
+              <w:t>+-</w:t>
+            </w:r>
           </w:p>
         </w:tc>
       </w:tr>
@@ -659,7 +640,16 @@
               <w:pStyle w:val="ac"/>
               <w:ind w:left="25" w:right="9"/>
               <w:jc w:val="both"/>
-            </w:pPr>
+              <w:rPr>
+                <w:lang w:val="en-US"/>
+              </w:rPr>
+            </w:pPr>
+            <w:r>
+              <w:rPr>
+                <w:lang w:val="en-US"/>
+              </w:rPr>
+              <w:t>+</w:t>
+            </w:r>
           </w:p>
         </w:tc>
       </w:tr>

</xml_diff>